<commit_message>
add descriptions to word file
</commit_message>
<xml_diff>
--- a/12762492_A3_report.docx
+++ b/12762492_A3_report.docx
@@ -11,13 +11,16 @@
         <w:tblLook w:val="04A0" w:firstRow="1" w:lastRow="0" w:firstColumn="1" w:lastColumn="0" w:noHBand="0" w:noVBand="1"/>
       </w:tblPr>
       <w:tblGrid>
-        <w:gridCol w:w="2065"/>
-        <w:gridCol w:w="6951"/>
+        <w:gridCol w:w="1427"/>
+        <w:gridCol w:w="7048"/>
       </w:tblGrid>
       <w:tr>
+        <w:trPr>
+          <w:trHeight w:val="1657"/>
+        </w:trPr>
         <w:tc>
           <w:tcPr>
-            <w:tcW w:w="2065" w:type="dxa"/>
+            <w:tcW w:w="1114" w:type="dxa"/>
           </w:tcPr>
           <w:p>
             <w:pPr>
@@ -38,7 +41,7 @@
         </w:tc>
         <w:tc>
           <w:tcPr>
-            <w:tcW w:w="6951" w:type="dxa"/>
+            <w:tcW w:w="7048" w:type="dxa"/>
           </w:tcPr>
           <w:p>
             <w:r>
@@ -142,9 +145,12 @@
         </w:tc>
       </w:tr>
       <w:tr>
+        <w:trPr>
+          <w:trHeight w:val="1414"/>
+        </w:trPr>
         <w:tc>
           <w:tcPr>
-            <w:tcW w:w="2065" w:type="dxa"/>
+            <w:tcW w:w="1114" w:type="dxa"/>
           </w:tcPr>
           <w:p>
             <w:r>
@@ -162,44 +168,36 @@
         </w:tc>
         <w:tc>
           <w:tcPr>
-            <w:tcW w:w="6951" w:type="dxa"/>
+            <w:tcW w:w="7048" w:type="dxa"/>
           </w:tcPr>
           <w:p>
-            <w:proofErr w:type="spellStart"/>
             <w:r>
               <w:t>CollisionBGM</w:t>
             </w:r>
-            <w:proofErr w:type="spellEnd"/>
             <w:r>
               <w:t xml:space="preserve"> played when two missiles colliding together</w:t>
             </w:r>
           </w:p>
           <w:p>
-            <w:proofErr w:type="spellStart"/>
             <w:r>
               <w:t>GameBGM</w:t>
             </w:r>
-            <w:proofErr w:type="spellEnd"/>
             <w:r>
               <w:t xml:space="preserve"> played when playing main game</w:t>
             </w:r>
           </w:p>
           <w:p>
-            <w:proofErr w:type="spellStart"/>
             <w:r>
               <w:t>GameOverBGM</w:t>
             </w:r>
-            <w:proofErr w:type="spellEnd"/>
             <w:r>
               <w:t xml:space="preserve"> played when player is destroyed</w:t>
             </w:r>
           </w:p>
           <w:p>
-            <w:proofErr w:type="spellStart"/>
             <w:r>
               <w:t>MainMenuBGM</w:t>
             </w:r>
-            <w:proofErr w:type="spellEnd"/>
             <w:r>
               <w:t xml:space="preserve"> played when showing the main menu</w:t>
             </w:r>
@@ -208,11 +206,9 @@
             </w:r>
           </w:p>
           <w:p>
-            <w:proofErr w:type="spellStart"/>
             <w:r>
               <w:t>MissileLaunchGGM</w:t>
             </w:r>
-            <w:proofErr w:type="spellEnd"/>
             <w:r>
               <w:t xml:space="preserve"> played when player missile is launched</w:t>
             </w:r>
@@ -221,9 +217,12 @@
         </w:tc>
       </w:tr>
       <w:tr>
+        <w:trPr>
+          <w:trHeight w:val="4917"/>
+        </w:trPr>
         <w:tc>
           <w:tcPr>
-            <w:tcW w:w="2065" w:type="dxa"/>
+            <w:tcW w:w="1114" w:type="dxa"/>
           </w:tcPr>
           <w:p>
             <w:r>
@@ -233,7 +232,7 @@
         </w:tc>
         <w:tc>
           <w:tcPr>
-            <w:tcW w:w="6951" w:type="dxa"/>
+            <w:tcW w:w="7048" w:type="dxa"/>
           </w:tcPr>
           <w:p>
             <w:pPr>
@@ -315,6 +314,9 @@
               <w:instrText xml:space="preserve"> REF _Ref17975406 \h </w:instrText>
             </w:r>
             <w:r>
+              <w:instrText xml:space="preserve"> \* MERGEFORMAT </w:instrText>
+            </w:r>
+            <w:r>
               <w:fldChar w:fldCharType="separate"/>
             </w:r>
             <w:r>
@@ -337,9 +339,12 @@
         </w:tc>
       </w:tr>
       <w:tr>
+        <w:trPr>
+          <w:trHeight w:val="950"/>
+        </w:trPr>
         <w:tc>
           <w:tcPr>
-            <w:tcW w:w="2065" w:type="dxa"/>
+            <w:tcW w:w="1114" w:type="dxa"/>
           </w:tcPr>
           <w:p>
             <w:r>
@@ -349,7 +354,7 @@
         </w:tc>
         <w:tc>
           <w:tcPr>
-            <w:tcW w:w="6951" w:type="dxa"/>
+            <w:tcW w:w="7048" w:type="dxa"/>
           </w:tcPr>
           <w:p>
             <w:r>
@@ -362,6 +367,9 @@
               <w:instrText xml:space="preserve"> REF _Ref17975406 \h </w:instrText>
             </w:r>
             <w:r>
+              <w:instrText xml:space="preserve"> \* MERGEFORMAT </w:instrText>
+            </w:r>
+            <w:r>
               <w:fldChar w:fldCharType="separate"/>
             </w:r>
             <w:r>
@@ -379,51 +387,768 @@
             <w:r>
               <w:t xml:space="preserve">, enemy missiles are randomly generated from the top scene and targeted to a random house on the ground. When mouse curser click, player missile will be released from the missile launcher to the mouse position. </w:t>
             </w:r>
-            <w:bookmarkStart w:id="1" w:name="_GoBack"/>
-            <w:bookmarkEnd w:id="1"/>
           </w:p>
         </w:tc>
       </w:tr>
       <w:tr>
+        <w:trPr>
+          <w:trHeight w:val="706"/>
+        </w:trPr>
         <w:tc>
           <w:tcPr>
-            <w:tcW w:w="2065" w:type="dxa"/>
+            <w:tcW w:w="1114" w:type="dxa"/>
           </w:tcPr>
-          <w:p/>
+          <w:p>
+            <w:r>
+              <w:t>Project Organization</w:t>
+            </w:r>
+          </w:p>
         </w:tc>
         <w:tc>
           <w:tcPr>
-            <w:tcW w:w="6951" w:type="dxa"/>
+            <w:tcW w:w="7048" w:type="dxa"/>
           </w:tcPr>
           <w:p/>
         </w:tc>
       </w:tr>
       <w:tr>
+        <w:trPr>
+          <w:trHeight w:val="464"/>
+        </w:trPr>
         <w:tc>
           <w:tcPr>
-            <w:tcW w:w="2065" w:type="dxa"/>
+            <w:tcW w:w="1114" w:type="dxa"/>
           </w:tcPr>
-          <w:p/>
+          <w:p>
+            <w:r>
+              <w:t>Git Repository</w:t>
+            </w:r>
+          </w:p>
         </w:tc>
         <w:tc>
           <w:tcPr>
-            <w:tcW w:w="6951" w:type="dxa"/>
+            <w:tcW w:w="7048" w:type="dxa"/>
           </w:tcPr>
+          <w:p/>
+          <w:p>
+            <w:pPr>
+              <w:keepNext/>
+            </w:pPr>
+            <w:r>
+              <w:rPr>
+                <w:noProof/>
+              </w:rPr>
+              <w:lastRenderedPageBreak/>
+              <w:drawing>
+                <wp:inline distT="0" distB="0" distL="0" distR="0" wp14:anchorId="426C4A86" wp14:editId="17B346B9">
+                  <wp:extent cx="2504661" cy="3234936"/>
+                  <wp:effectExtent l="0" t="0" r="0" b="3810"/>
+                  <wp:docPr id="3" name="Picture 3" descr="A screenshot of a cell phone&#10;&#10;Description automatically generated"/>
+                  <wp:cNvGraphicFramePr>
+                    <a:graphicFrameLocks xmlns:a="http://schemas.openxmlformats.org/drawingml/2006/main" noChangeAspect="1"/>
+                  </wp:cNvGraphicFramePr>
+                  <a:graphic xmlns:a="http://schemas.openxmlformats.org/drawingml/2006/main">
+                    <a:graphicData uri="http://schemas.openxmlformats.org/drawingml/2006/picture">
+                      <pic:pic xmlns:pic="http://schemas.openxmlformats.org/drawingml/2006/picture">
+                        <pic:nvPicPr>
+                          <pic:cNvPr id="3" name="540772E.tmp"/>
+                          <pic:cNvPicPr/>
+                        </pic:nvPicPr>
+                        <pic:blipFill>
+                          <a:blip r:embed="rId6">
+                            <a:extLst>
+                              <a:ext uri="{28A0092B-C50C-407E-A947-70E740481C1C}">
+                                <a14:useLocalDpi xmlns:a14="http://schemas.microsoft.com/office/drawing/2010/main" val="0"/>
+                              </a:ext>
+                            </a:extLst>
+                          </a:blip>
+                          <a:stretch>
+                            <a:fillRect/>
+                          </a:stretch>
+                        </pic:blipFill>
+                        <pic:spPr>
+                          <a:xfrm>
+                            <a:off x="0" y="0"/>
+                            <a:ext cx="2528338" cy="3265517"/>
+                          </a:xfrm>
+                          <a:prstGeom prst="rect">
+                            <a:avLst/>
+                          </a:prstGeom>
+                        </pic:spPr>
+                      </pic:pic>
+                    </a:graphicData>
+                  </a:graphic>
+                </wp:inline>
+              </w:drawing>
+            </w:r>
+          </w:p>
+          <w:p>
+            <w:pPr>
+              <w:pStyle w:val="Caption"/>
+            </w:pPr>
+            <w:r>
+              <w:t xml:space="preserve">Figure </w:t>
+            </w:r>
+            <w:fldSimple w:instr=" SEQ Figure \* ARABIC ">
+              <w:r>
+                <w:rPr>
+                  <w:noProof/>
+                </w:rPr>
+                <w:t>2</w:t>
+              </w:r>
+            </w:fldSimple>
+            <w:r>
+              <w:t xml:space="preserve"> Git branches with commits</w:t>
+            </w:r>
+          </w:p>
+          <w:p/>
+          <w:p>
+            <w:pPr>
+              <w:keepNext/>
+            </w:pPr>
+            <w:r>
+              <w:rPr>
+                <w:noProof/>
+              </w:rPr>
+              <w:drawing>
+                <wp:inline distT="0" distB="0" distL="0" distR="0" wp14:anchorId="7CE2D900" wp14:editId="3B025EF7">
+                  <wp:extent cx="3511986" cy="4731026"/>
+                  <wp:effectExtent l="0" t="0" r="0" b="0"/>
+                  <wp:docPr id="4" name="Picture 4" descr="A screenshot of a social media post&#10;&#10;Description automatically generated"/>
+                  <wp:cNvGraphicFramePr>
+                    <a:graphicFrameLocks xmlns:a="http://schemas.openxmlformats.org/drawingml/2006/main" noChangeAspect="1"/>
+                  </wp:cNvGraphicFramePr>
+                  <a:graphic xmlns:a="http://schemas.openxmlformats.org/drawingml/2006/main">
+                    <a:graphicData uri="http://schemas.openxmlformats.org/drawingml/2006/picture">
+                      <pic:pic xmlns:pic="http://schemas.openxmlformats.org/drawingml/2006/picture">
+                        <pic:nvPicPr>
+                          <pic:cNvPr id="4" name="5405D9E.tmp"/>
+                          <pic:cNvPicPr/>
+                        </pic:nvPicPr>
+                        <pic:blipFill>
+                          <a:blip r:embed="rId7">
+                            <a:extLst>
+                              <a:ext uri="{28A0092B-C50C-407E-A947-70E740481C1C}">
+                                <a14:useLocalDpi xmlns:a14="http://schemas.microsoft.com/office/drawing/2010/main" val="0"/>
+                              </a:ext>
+                            </a:extLst>
+                          </a:blip>
+                          <a:stretch>
+                            <a:fillRect/>
+                          </a:stretch>
+                        </pic:blipFill>
+                        <pic:spPr>
+                          <a:xfrm>
+                            <a:off x="0" y="0"/>
+                            <a:ext cx="3534314" cy="4761104"/>
+                          </a:xfrm>
+                          <a:prstGeom prst="rect">
+                            <a:avLst/>
+                          </a:prstGeom>
+                        </pic:spPr>
+                      </pic:pic>
+                    </a:graphicData>
+                  </a:graphic>
+                </wp:inline>
+              </w:drawing>
+            </w:r>
+          </w:p>
+          <w:p>
+            <w:pPr>
+              <w:pStyle w:val="Caption"/>
+            </w:pPr>
+            <w:r>
+              <w:t xml:space="preserve">Figure </w:t>
+            </w:r>
+            <w:fldSimple w:instr=" SEQ Figure \* ARABIC ">
+              <w:r>
+                <w:rPr>
+                  <w:noProof/>
+                </w:rPr>
+                <w:t>3</w:t>
+              </w:r>
+            </w:fldSimple>
+            <w:r>
+              <w:t xml:space="preserve"> git commits history</w:t>
+            </w:r>
+          </w:p>
+          <w:p>
+            <w:r>
+              <w:lastRenderedPageBreak/>
+              <w:t>There are three branches totally in my project, which are master, development and feature. At the moment, all three branches are the same.</w:t>
+            </w:r>
+          </w:p>
+          <w:p/>
+          <w:p/>
           <w:p/>
         </w:tc>
       </w:tr>
       <w:tr>
+        <w:trPr>
+          <w:trHeight w:val="232"/>
+        </w:trPr>
         <w:tc>
           <w:tcPr>
-            <w:tcW w:w="2065" w:type="dxa"/>
+            <w:tcW w:w="1114" w:type="dxa"/>
           </w:tcPr>
-          <w:p/>
+          <w:p>
+            <w:r>
+              <w:lastRenderedPageBreak/>
+              <w:t>Plan for Coded System</w:t>
+            </w:r>
+          </w:p>
         </w:tc>
         <w:tc>
           <w:tcPr>
-            <w:tcW w:w="6951" w:type="dxa"/>
+            <w:tcW w:w="7048" w:type="dxa"/>
           </w:tcPr>
           <w:p/>
+          <w:p>
+            <w:pPr>
+              <w:keepNext/>
+            </w:pPr>
+            <w:r>
+              <w:rPr>
+                <w:noProof/>
+              </w:rPr>
+              <w:drawing>
+                <wp:inline distT="0" distB="0" distL="0" distR="0" wp14:anchorId="020E0CFE" wp14:editId="0D5AC18A">
+                  <wp:extent cx="1192696" cy="1374509"/>
+                  <wp:effectExtent l="0" t="0" r="7620" b="0"/>
+                  <wp:docPr id="5" name="Picture 5" descr="A screenshot of a cell phone&#10;&#10;Description automatically generated"/>
+                  <wp:cNvGraphicFramePr>
+                    <a:graphicFrameLocks xmlns:a="http://schemas.openxmlformats.org/drawingml/2006/main" noChangeAspect="1"/>
+                  </wp:cNvGraphicFramePr>
+                  <a:graphic xmlns:a="http://schemas.openxmlformats.org/drawingml/2006/main">
+                    <a:graphicData uri="http://schemas.openxmlformats.org/drawingml/2006/picture">
+                      <pic:pic xmlns:pic="http://schemas.openxmlformats.org/drawingml/2006/picture">
+                        <pic:nvPicPr>
+                          <pic:cNvPr id="5" name="540E0EB.tmp"/>
+                          <pic:cNvPicPr/>
+                        </pic:nvPicPr>
+                        <pic:blipFill>
+                          <a:blip r:embed="rId8">
+                            <a:extLst>
+                              <a:ext uri="{28A0092B-C50C-407E-A947-70E740481C1C}">
+                                <a14:useLocalDpi xmlns:a14="http://schemas.microsoft.com/office/drawing/2010/main" val="0"/>
+                              </a:ext>
+                            </a:extLst>
+                          </a:blip>
+                          <a:stretch>
+                            <a:fillRect/>
+                          </a:stretch>
+                        </pic:blipFill>
+                        <pic:spPr>
+                          <a:xfrm>
+                            <a:off x="0" y="0"/>
+                            <a:ext cx="1200071" cy="1383008"/>
+                          </a:xfrm>
+                          <a:prstGeom prst="rect">
+                            <a:avLst/>
+                          </a:prstGeom>
+                        </pic:spPr>
+                      </pic:pic>
+                    </a:graphicData>
+                  </a:graphic>
+                </wp:inline>
+              </w:drawing>
+            </w:r>
+          </w:p>
+          <w:p>
+            <w:pPr>
+              <w:pStyle w:val="Caption"/>
+            </w:pPr>
+            <w:bookmarkStart w:id="1" w:name="_Ref17978612"/>
+            <w:r>
+              <w:t xml:space="preserve">Figure </w:t>
+            </w:r>
+            <w:fldSimple w:instr=" SEQ Figure \* ARABIC ">
+              <w:r>
+                <w:rPr>
+                  <w:noProof/>
+                </w:rPr>
+                <w:t>4</w:t>
+              </w:r>
+            </w:fldSimple>
+            <w:bookmarkEnd w:id="1"/>
+            <w:r>
+              <w:t xml:space="preserve"> Code files</w:t>
+            </w:r>
+          </w:p>
+          <w:p>
+            <w:r>
+              <w:fldChar w:fldCharType="begin"/>
+            </w:r>
+            <w:r>
+              <w:instrText xml:space="preserve"> REF _Ref17978612 \h </w:instrText>
+            </w:r>
+            <w:r>
+              <w:fldChar w:fldCharType="separate"/>
+            </w:r>
+            <w:r>
+              <w:t xml:space="preserve">Figure </w:t>
+            </w:r>
+            <w:r>
+              <w:rPr>
+                <w:noProof/>
+              </w:rPr>
+              <w:t>4</w:t>
+            </w:r>
+            <w:r>
+              <w:fldChar w:fldCharType="end"/>
+            </w:r>
+            <w:r>
+              <w:t xml:space="preserve"> listed the scripts at the moment this project contains.  </w:t>
+            </w:r>
+          </w:p>
+          <w:p/>
+          <w:p/>
+          <w:p>
+            <w:r>
+              <w:rPr>
+                <w:b/>
+                <w:bCs/>
+              </w:rPr>
+              <w:t>Movemen</w:t>
+            </w:r>
+            <w:r>
+              <w:rPr>
+                <w:b/>
+                <w:bCs/>
+              </w:rPr>
+              <w:t>t</w:t>
+            </w:r>
+            <w:r>
+              <w:t xml:space="preserve">: In </w:t>
+            </w:r>
+            <w:r>
+              <w:rPr>
+                <w:i/>
+                <w:iCs/>
+                <w:color w:val="4472C4" w:themeColor="accent1"/>
+              </w:rPr>
+              <w:t>EnemyMissiles.cs</w:t>
+            </w:r>
+            <w:r>
+              <w:t xml:space="preserve"> and </w:t>
+            </w:r>
+            <w:r>
+              <w:rPr>
+                <w:i/>
+                <w:iCs/>
+                <w:color w:val="4472C4" w:themeColor="accent1"/>
+              </w:rPr>
+              <w:t>EnemyMissileSpawner.cs</w:t>
+            </w:r>
+            <w:r>
+              <w:t>, enemy missiles are generated and target to the housed on the groud.</w:t>
+            </w:r>
+          </w:p>
+          <w:p/>
+          <w:p>
+            <w:pPr>
+              <w:rPr>
+                <w:rFonts w:hint="eastAsia"/>
+              </w:rPr>
+            </w:pPr>
+            <w:r>
+              <w:rPr>
+                <w:b/>
+                <w:bCs/>
+              </w:rPr>
+              <w:t>User-input</w:t>
+            </w:r>
+            <w:r>
+              <w:t xml:space="preserve">: In </w:t>
+            </w:r>
+            <w:r>
+              <w:rPr>
+                <w:i/>
+                <w:iCs/>
+                <w:color w:val="4472C4" w:themeColor="accent1"/>
+              </w:rPr>
+              <w:t>CursorController.cs</w:t>
+            </w:r>
+            <w:r>
+              <w:rPr>
+                <w:i/>
+                <w:iCs/>
+                <w:color w:val="4472C4" w:themeColor="accent1"/>
+              </w:rPr>
+              <w:t xml:space="preserve">, </w:t>
+            </w:r>
+            <w:r>
+              <w:t>courser</w:t>
+            </w:r>
+            <w:r>
+              <w:t xml:space="preserve"> position is recorded when left click, then trigger the missile releasing function. </w:t>
+            </w:r>
+          </w:p>
+          <w:p/>
+          <w:p>
+            <w:r>
+              <w:rPr>
+                <w:b/>
+                <w:bCs/>
+              </w:rPr>
+              <w:t>Object behaviours</w:t>
+            </w:r>
+            <w:r>
+              <w:t xml:space="preserve">: Launching defending missiles are handled in the </w:t>
+            </w:r>
+            <w:r>
+              <w:rPr>
+                <w:i/>
+                <w:iCs/>
+                <w:color w:val="4472C4" w:themeColor="accent1"/>
+              </w:rPr>
+              <w:t>MissileLauncher.cs</w:t>
+            </w:r>
+            <w:r>
+              <w:t xml:space="preserve"> and </w:t>
+            </w:r>
+            <w:r>
+              <w:rPr>
+                <w:i/>
+                <w:iCs/>
+                <w:color w:val="4472C4" w:themeColor="accent1"/>
+              </w:rPr>
+              <w:t>PlayerMissileController</w:t>
+            </w:r>
+            <w:r>
+              <w:t>.</w:t>
+            </w:r>
+            <w:r>
+              <w:rPr>
+                <w:i/>
+                <w:iCs/>
+                <w:color w:val="4472C4" w:themeColor="accent1"/>
+              </w:rPr>
+              <w:t>cs</w:t>
+            </w:r>
+          </w:p>
+          <w:p/>
+          <w:p>
+            <w:r>
+              <w:rPr>
+                <w:b/>
+                <w:bCs/>
+              </w:rPr>
+              <w:t>Game rules and resources</w:t>
+            </w:r>
+            <w:r>
+              <w:t xml:space="preserve">: Game rules are mainly built up in the </w:t>
+            </w:r>
+            <w:r>
+              <w:rPr>
+                <w:i/>
+                <w:iCs/>
+                <w:color w:val="4472C4" w:themeColor="accent1"/>
+              </w:rPr>
+              <w:t>GameConroller</w:t>
+            </w:r>
+            <w:r>
+              <w:t>.</w:t>
+            </w:r>
+            <w:r>
+              <w:rPr>
+                <w:i/>
+                <w:iCs/>
+                <w:color w:val="4472C4" w:themeColor="accent1"/>
+              </w:rPr>
+              <w:t>cs</w:t>
+            </w:r>
+            <w:r>
+              <w:t>.</w:t>
+            </w:r>
+          </w:p>
+          <w:p/>
+          <w:p>
+            <w:r>
+              <w:rPr>
+                <w:b/>
+                <w:bCs/>
+              </w:rPr>
+              <w:t>Menu screens</w:t>
+            </w:r>
+            <w:r>
+              <w:t xml:space="preserve">: </w:t>
+            </w:r>
+            <w:r>
+              <w:rPr>
+                <w:i/>
+                <w:iCs/>
+                <w:color w:val="4472C4" w:themeColor="accent1"/>
+              </w:rPr>
+              <w:t>MainMenuManager</w:t>
+            </w:r>
+            <w:r>
+              <w:t>.</w:t>
+            </w:r>
+            <w:r>
+              <w:rPr>
+                <w:i/>
+                <w:iCs/>
+                <w:color w:val="4472C4" w:themeColor="accent1"/>
+              </w:rPr>
+              <w:t>cs</w:t>
+            </w:r>
+            <w:r>
+              <w:t xml:space="preserve"> is responsible for managing the main menu.</w:t>
+            </w:r>
+          </w:p>
+          <w:p/>
+          <w:p/>
+          <w:p/>
+        </w:tc>
+      </w:tr>
+      <w:tr>
+        <w:trPr>
+          <w:trHeight w:val="232"/>
+        </w:trPr>
+        <w:tc>
+          <w:tcPr>
+            <w:tcW w:w="1114" w:type="dxa"/>
+          </w:tcPr>
+          <w:p>
+            <w:r>
+              <w:t>Design Proposal</w:t>
+            </w:r>
+          </w:p>
+        </w:tc>
+        <w:tc>
+          <w:tcPr>
+            <w:tcW w:w="7048" w:type="dxa"/>
+          </w:tcPr>
+          <w:p/>
+          <w:p>
+            <w:pPr>
+              <w:keepNext/>
+            </w:pPr>
+            <w:r>
+              <w:rPr>
+                <w:noProof/>
+              </w:rPr>
+              <w:drawing>
+                <wp:inline distT="0" distB="0" distL="0" distR="0" wp14:anchorId="59426358" wp14:editId="6B097335">
+                  <wp:extent cx="1571844" cy="333422"/>
+                  <wp:effectExtent l="0" t="0" r="0" b="9525"/>
+                  <wp:docPr id="6" name="Picture 6" descr="A close up of a logo&#10;&#10;Description automatically generated"/>
+                  <wp:cNvGraphicFramePr>
+                    <a:graphicFrameLocks xmlns:a="http://schemas.openxmlformats.org/drawingml/2006/main" noChangeAspect="1"/>
+                  </wp:cNvGraphicFramePr>
+                  <a:graphic xmlns:a="http://schemas.openxmlformats.org/drawingml/2006/main">
+                    <a:graphicData uri="http://schemas.openxmlformats.org/drawingml/2006/picture">
+                      <pic:pic xmlns:pic="http://schemas.openxmlformats.org/drawingml/2006/picture">
+                        <pic:nvPicPr>
+                          <pic:cNvPr id="6" name="540BBC.tmp"/>
+                          <pic:cNvPicPr/>
+                        </pic:nvPicPr>
+                        <pic:blipFill>
+                          <a:blip r:embed="rId9">
+                            <a:extLst>
+                              <a:ext uri="{28A0092B-C50C-407E-A947-70E740481C1C}">
+                                <a14:useLocalDpi xmlns:a14="http://schemas.microsoft.com/office/drawing/2010/main" val="0"/>
+                              </a:ext>
+                            </a:extLst>
+                          </a:blip>
+                          <a:stretch>
+                            <a:fillRect/>
+                          </a:stretch>
+                        </pic:blipFill>
+                        <pic:spPr>
+                          <a:xfrm>
+                            <a:off x="0" y="0"/>
+                            <a:ext cx="1571844" cy="333422"/>
+                          </a:xfrm>
+                          <a:prstGeom prst="rect">
+                            <a:avLst/>
+                          </a:prstGeom>
+                        </pic:spPr>
+                      </pic:pic>
+                    </a:graphicData>
+                  </a:graphic>
+                </wp:inline>
+              </w:drawing>
+            </w:r>
+          </w:p>
+          <w:p>
+            <w:pPr>
+              <w:pStyle w:val="Caption"/>
+            </w:pPr>
+            <w:bookmarkStart w:id="2" w:name="_Ref17979725"/>
+            <w:r>
+              <w:t xml:space="preserve">Figure </w:t>
+            </w:r>
+            <w:fldSimple w:instr=" SEQ Figure \* ARABIC ">
+              <w:r>
+                <w:rPr>
+                  <w:noProof/>
+                </w:rPr>
+                <w:t>5</w:t>
+              </w:r>
+            </w:fldSimple>
+            <w:bookmarkEnd w:id="2"/>
+            <w:r>
+              <w:t xml:space="preserve"> Missiles</w:t>
+            </w:r>
+          </w:p>
+          <w:p>
+            <w:pPr>
+              <w:rPr>
+                <w:b/>
+                <w:bCs/>
+              </w:rPr>
+            </w:pPr>
+            <w:r>
+              <w:rPr>
+                <w:b/>
+                <w:bCs/>
+              </w:rPr>
+              <w:t>Innovation</w:t>
+            </w:r>
+          </w:p>
+          <w:p>
+            <w:r>
+              <w:t>Missile Command is the game that I decided to recreate. First of all, I reviewed the classic game how it is played and some game rules. I find that the missiles in most of the games are just dots. So</w:t>
+            </w:r>
+            <w:r>
+              <w:t xml:space="preserve">, </w:t>
+            </w:r>
+            <w:r>
+              <w:t xml:space="preserve">I plan to </w:t>
+            </w:r>
+            <w:r>
+              <w:t>replace</w:t>
+            </w:r>
+            <w:r>
+              <w:t xml:space="preserve"> the dot missile to </w:t>
+            </w:r>
+            <w:r>
+              <w:t xml:space="preserve">the </w:t>
+            </w:r>
+            <w:r>
+              <w:t xml:space="preserve">real </w:t>
+            </w:r>
+            <w:r>
+              <w:t xml:space="preserve">looked </w:t>
+            </w:r>
+            <w:r>
+              <w:t>missile</w:t>
+            </w:r>
+            <w:r>
+              <w:t>s</w:t>
+            </w:r>
+            <w:r>
+              <w:t xml:space="preserve"> </w:t>
+            </w:r>
+            <w:r>
+              <w:t xml:space="preserve">in  </w:t>
+            </w:r>
+            <w:r>
+              <w:fldChar w:fldCharType="begin"/>
+            </w:r>
+            <w:r>
+              <w:instrText xml:space="preserve"> REF _Ref17979725 \h </w:instrText>
+            </w:r>
+            <w:r>
+              <w:fldChar w:fldCharType="separate"/>
+            </w:r>
+            <w:r>
+              <w:t xml:space="preserve">Figure </w:t>
+            </w:r>
+            <w:r>
+              <w:rPr>
+                <w:noProof/>
+              </w:rPr>
+              <w:t>5</w:t>
+            </w:r>
+            <w:r>
+              <w:fldChar w:fldCharType="end"/>
+            </w:r>
+            <w:r>
+              <w:t xml:space="preserve">. </w:t>
+            </w:r>
+          </w:p>
+          <w:p/>
+          <w:p>
+            <w:pPr>
+              <w:rPr>
+                <w:b/>
+                <w:bCs/>
+              </w:rPr>
+            </w:pPr>
+            <w:r>
+              <w:rPr>
+                <w:b/>
+                <w:bCs/>
+              </w:rPr>
+              <w:t>Project Plan</w:t>
+            </w:r>
+          </w:p>
+          <w:p>
+            <w:r>
+              <w:t xml:space="preserve">My project plan is to find the required assets such as visual assets and audio assets, then begin to code. There are a lot of functions and rules in the original game. It is impossible to finish all these during such short term. So, I </w:t>
+            </w:r>
+            <w:r>
+              <w:lastRenderedPageBreak/>
+              <w:t xml:space="preserve">decided to finish some very basic functions primarily. If time is </w:t>
+            </w:r>
+            <w:r>
+              <w:t>permitted,</w:t>
+            </w:r>
+            <w:r>
+              <w:t xml:space="preserve"> I will add more advanced features and refine the </w:t>
+            </w:r>
+            <w:r>
+              <w:t>visual assets.</w:t>
+            </w:r>
+          </w:p>
+          <w:p/>
+          <w:p/>
+          <w:p>
+            <w:pPr>
+              <w:rPr>
+                <w:b/>
+                <w:bCs/>
+              </w:rPr>
+            </w:pPr>
+            <w:r>
+              <w:rPr>
+                <w:b/>
+                <w:bCs/>
+              </w:rPr>
+              <w:t>Challenges and self-learning</w:t>
+            </w:r>
+            <w:bookmarkStart w:id="3" w:name="_GoBack"/>
+            <w:bookmarkEnd w:id="3"/>
+          </w:p>
+          <w:p>
+            <w:r>
+              <w:t xml:space="preserve">The challenge is to rotate the missile arrows to target the objects. So, I need to learn the essential mathematics knowledge such as triangular formulas. </w:t>
+            </w:r>
+          </w:p>
+          <w:p/>
+          <w:p>
+            <w:r>
+              <w:t>Unity Coroutine is the new knowledge that I have never encountered before. It is hard to understand. At first, I want to make a detour to use other functions to replace the coroutine. However</w:t>
+            </w:r>
+            <w:r>
+              <w:t>,</w:t>
+            </w:r>
+            <w:r>
+              <w:t xml:space="preserve"> I find that this will make my code </w:t>
+            </w:r>
+            <w:r>
+              <w:t>messier and more complex</w:t>
+            </w:r>
+            <w:r>
+              <w:t xml:space="preserve">. So, I learned coroutine from the very beginning. </w:t>
+            </w:r>
+            <w:r>
+              <w:t xml:space="preserve"> </w:t>
+            </w:r>
+          </w:p>
         </w:tc>
       </w:tr>
     </w:tbl>
@@ -444,7 +1169,7 @@
   <w:docDefaults>
     <w:rPrDefault>
       <w:rPr>
-        <w:rFonts w:asciiTheme="minorHAnsi" w:eastAsiaTheme="minorHAnsi" w:hAnsiTheme="minorHAnsi" w:cstheme="minorBidi"/>
+        <w:rFonts w:asciiTheme="minorHAnsi" w:eastAsia="SimSun" w:hAnsiTheme="minorHAnsi" w:cstheme="minorBidi"/>
         <w:sz w:val="22"/>
         <w:szCs w:val="22"/>
         <w:lang w:val="en-AU" w:eastAsia="en-US" w:bidi="ar-SA"/>
@@ -1204,7 +1929,7 @@
 </file>
 
 <file path=customXml/itemProps1.xml><?xml version="1.0" encoding="utf-8"?>
-<ds:datastoreItem xmlns:ds="http://schemas.openxmlformats.org/officeDocument/2006/customXml" ds:itemID="{5CEFC115-299F-494B-BBDA-34E966C7B3BB}">
+<ds:datastoreItem xmlns:ds="http://schemas.openxmlformats.org/officeDocument/2006/customXml" ds:itemID="{F212A1A5-6E45-4F6A-AD1E-5BF6F9C814B0}">
   <ds:schemaRefs>
     <ds:schemaRef ds:uri="http://schemas.openxmlformats.org/officeDocument/2006/bibliography"/>
   </ds:schemaRefs>

</xml_diff>